<commit_message>
➕ Dokončen index.html a přidán nový pracovní text
</commit_message>
<xml_diff>
--- a/pracovní_text_1.docx
+++ b/pracovní_text_1.docx
@@ -1,7 +1,18 @@
 
 <file path=word/document.xml><?xml version="1.0" encoding="utf-8"?>
-<w:document xmlns:wpc="http://schemas.microsoft.com/office/word/2010/wordprocessingCanvas" xmlns:cx="http://schemas.microsoft.com/office/drawing/2014/chartex" xmlns:cx1="http://schemas.microsoft.com/office/drawing/2015/9/8/chartex" xmlns:mc="http://schemas.openxmlformats.org/markup-compatibility/2006" xmlns:o="urn:schemas-microsoft-com:office:office" xmlns:r="http://schemas.openxmlformats.org/officeDocument/2006/relationships" xmlns:m="http://schemas.openxmlformats.org/officeDocument/2006/math" xmlns:v="urn:schemas-microsoft-com:vml" xmlns:wp14="http://schemas.microsoft.com/office/word/2010/wordprocessingDrawing" xmlns:wp="http://schemas.openxmlformats.org/drawingml/2006/wordprocessingDrawing" xmlns:w10="urn:schemas-microsoft-com:office:word" xmlns:w="http://schemas.openxmlformats.org/wordprocessingml/2006/main" xmlns:w14="http://schemas.microsoft.com/office/word/2010/wordml" xmlns:w15="http://schemas.microsoft.com/office/word/2012/wordml" xmlns:w16se="http://schemas.microsoft.com/office/word/2015/wordml/symex" xmlns:wpg="http://schemas.microsoft.com/office/word/2010/wordprocessingGroup" xmlns:wpi="http://schemas.microsoft.com/office/word/2010/wordprocessingInk" xmlns:wne="http://schemas.microsoft.com/office/word/2006/wordml" xmlns:wps="http://schemas.microsoft.com/office/word/2010/wordprocessingShape" mc:Ignorable="w14 w15 w16se wp14">
+<w:document xmlns:wpc="http://schemas.microsoft.com/office/word/2010/wordprocessingCanvas" xmlns:cx="http://schemas.microsoft.com/office/drawing/2014/chartex" xmlns:cx1="http://schemas.microsoft.com/office/drawing/2015/9/8/chartex" xmlns:cx2="http://schemas.microsoft.com/office/drawing/2015/10/21/chartex" xmlns:cx3="http://schemas.microsoft.com/office/drawing/2016/5/9/chartex" xmlns:cx4="http://schemas.microsoft.com/office/drawing/2016/5/10/chartex" xmlns:cx5="http://schemas.microsoft.com/office/drawing/2016/5/11/chartex" xmlns:cx6="http://schemas.microsoft.com/office/drawing/2016/5/12/chartex" xmlns:cx7="http://schemas.microsoft.com/office/drawing/2016/5/13/chartex" xmlns:cx8="http://schemas.microsoft.com/office/drawing/2016/5/14/chartex" xmlns:mc="http://schemas.openxmlformats.org/markup-compatibility/2006" xmlns:aink="http://schemas.microsoft.com/office/drawing/2016/ink" xmlns:am3d="http://schemas.microsoft.com/office/drawing/2017/model3d" xmlns:o="urn:schemas-microsoft-com:office:office" xmlns:oel="http://schemas.microsoft.com/office/2019/extlst" xmlns:r="http://schemas.openxmlformats.org/officeDocument/2006/relationships" xmlns:m="http://schemas.openxmlformats.org/officeDocument/2006/math" xmlns:v="urn:schemas-microsoft-com:vml" xmlns:wp14="http://schemas.microsoft.com/office/word/2010/wordprocessingDrawing" xmlns:wp="http://schemas.openxmlformats.org/drawingml/2006/wordprocessingDrawing" xmlns:w10="urn:schemas-microsoft-com:office:word" xmlns:w="http://schemas.openxmlformats.org/wordprocessingml/2006/main" xmlns:w14="http://schemas.microsoft.com/office/word/2010/wordml" xmlns:w15="http://schemas.microsoft.com/office/word/2012/wordml" xmlns:w16cex="http://schemas.microsoft.com/office/word/2018/wordml/cex" xmlns:w16cid="http://schemas.microsoft.com/office/word/2016/wordml/cid" xmlns:w16="http://schemas.microsoft.com/office/word/2018/wordml" xmlns:w16sdtdh="http://schemas.microsoft.com/office/word/2020/wordml/sdtdatahash" xmlns:w16se="http://schemas.microsoft.com/office/word/2015/wordml/symex" xmlns:wpg="http://schemas.microsoft.com/office/word/2010/wordprocessingGroup" xmlns:wpi="http://schemas.microsoft.com/office/word/2010/wordprocessingInk" xmlns:wne="http://schemas.microsoft.com/office/word/2006/wordml" xmlns:wps="http://schemas.microsoft.com/office/word/2010/wordprocessingShape" mc:Ignorable="w14 w15 w16se w16cid w16 w16cex w16sdtdh wp14">
   <w:body>
+    <w:p>
+      <w:pPr>
+        <w:spacing w:after="240"/>
+        <w:jc w:val="center"/>
+        <w:rPr>
+          <w:b/>
+          <w:sz w:val="28"/>
+          <w:szCs w:val="28"/>
+        </w:rPr>
+      </w:pPr>
+    </w:p>
     <w:p>
       <w:pPr>
         <w:spacing w:after="240"/>
@@ -65,11 +76,11 @@
             </w:r>
             <w:proofErr w:type="gramStart"/>
             <w:r>
-              <w:t>Určuje jak</w:t>
+              <w:t>Určuje</w:t>
             </w:r>
             <w:proofErr w:type="gramEnd"/>
             <w:r>
-              <w:t xml:space="preserve"> obsah vypadá.</w:t>
+              <w:t xml:space="preserve"> jak obsah vypadá.</w:t>
             </w:r>
           </w:p>
         </w:tc>
@@ -129,15 +140,7 @@
               <w:t xml:space="preserve"> </w:t>
             </w:r>
             <w:r>
-              <w:t xml:space="preserve">Značek = </w:t>
-            </w:r>
-            <w:proofErr w:type="spellStart"/>
-            <w:r>
-              <w:t>tagy</w:t>
-            </w:r>
-            <w:proofErr w:type="spellEnd"/>
-            <w:r>
-              <w:t>/elementy</w:t>
+              <w:t>Značek = tagy/elementy</w:t>
             </w:r>
           </w:p>
         </w:tc>
@@ -170,15 +173,7 @@
               </w:tabs>
             </w:pPr>
             <w:r>
-              <w:t xml:space="preserve">&lt;!DOCTYPE </w:t>
-            </w:r>
-            <w:proofErr w:type="spellStart"/>
-            <w:r>
-              <w:t>html</w:t>
-            </w:r>
-            <w:proofErr w:type="spellEnd"/>
-            <w:r>
-              <w:t>&gt;</w:t>
+              <w:t>&lt;!DOCTYPE html&gt;</w:t>
             </w:r>
           </w:p>
           <w:p>
@@ -188,15 +183,7 @@
               </w:tabs>
             </w:pPr>
             <w:r>
-              <w:t>&lt;</w:t>
-            </w:r>
-            <w:proofErr w:type="spellStart"/>
-            <w:r>
-              <w:t>html</w:t>
-            </w:r>
-            <w:proofErr w:type="spellEnd"/>
-            <w:r>
-              <w:t xml:space="preserve"> </w:t>
+              <w:t xml:space="preserve">&lt;html </w:t>
             </w:r>
             <w:proofErr w:type="spellStart"/>
             <w:r>
@@ -204,15 +191,7 @@
             </w:r>
             <w:proofErr w:type="spellEnd"/>
             <w:r>
-              <w:t>="</w:t>
-            </w:r>
-            <w:proofErr w:type="spellStart"/>
-            <w:r>
-              <w:t>cs</w:t>
-            </w:r>
-            <w:proofErr w:type="spellEnd"/>
-            <w:r>
-              <w:t>"&gt;</w:t>
+              <w:t>="cs"&gt;</w:t>
             </w:r>
           </w:p>
           <w:p>
@@ -318,8 +297,6 @@
             <w:r>
               <w:t>&lt;body&gt;</w:t>
             </w:r>
-            <w:bookmarkStart w:id="0" w:name="_GoBack"/>
-            <w:bookmarkEnd w:id="0"/>
           </w:p>
           <w:p>
             <w:pPr>
@@ -351,15 +328,7 @@
               </w:tabs>
             </w:pPr>
             <w:r>
-              <w:t>&lt;/</w:t>
-            </w:r>
-            <w:proofErr w:type="spellStart"/>
-            <w:r>
-              <w:t>html</w:t>
-            </w:r>
-            <w:proofErr w:type="spellEnd"/>
-            <w:r>
-              <w:t>&gt;</w:t>
+              <w:t>&lt;/html&gt;</w:t>
             </w:r>
           </w:p>
           <w:p/>
@@ -392,11 +361,29 @@
           </w:p>
           <w:p>
             <w:r>
-              <w:t xml:space="preserve">&lt;!DOCTYPE </w:t>
-            </w:r>
-            <w:proofErr w:type="spellStart"/>
-            <w:r>
-              <w:t>html</w:t>
+              <w:t>&lt;!DOCTYPE html&gt;</w:t>
+            </w:r>
+          </w:p>
+          <w:p>
+            <w:r>
+              <w:t xml:space="preserve">&lt;html </w:t>
+            </w:r>
+            <w:proofErr w:type="spellStart"/>
+            <w:r>
+              <w:t>lang</w:t>
+            </w:r>
+            <w:proofErr w:type="spellEnd"/>
+            <w:r>
+              <w:t>="cs"&gt;</w:t>
+            </w:r>
+          </w:p>
+          <w:p>
+            <w:r>
+              <w:t>&lt;</w:t>
+            </w:r>
+            <w:proofErr w:type="spellStart"/>
+            <w:r>
+              <w:t>head</w:t>
             </w:r>
             <w:proofErr w:type="spellEnd"/>
             <w:r>
@@ -405,11 +392,32 @@
           </w:p>
           <w:p>
             <w:r>
-              <w:t>&lt;</w:t>
-            </w:r>
-            <w:proofErr w:type="spellStart"/>
-            <w:r>
-              <w:t>html</w:t>
+              <w:t xml:space="preserve">  &lt;meta </w:t>
+            </w:r>
+            <w:proofErr w:type="spellStart"/>
+            <w:r>
+              <w:t>charset</w:t>
+            </w:r>
+            <w:proofErr w:type="spellEnd"/>
+            <w:r>
+              <w:t>="utf-8" /&gt;</w:t>
+            </w:r>
+          </w:p>
+          <w:p>
+            <w:r>
+              <w:t xml:space="preserve">  &lt;</w:t>
+            </w:r>
+            <w:proofErr w:type="spellStart"/>
+            <w:r>
+              <w:t>title</w:t>
+            </w:r>
+            <w:proofErr w:type="spellEnd"/>
+            <w:r>
+              <w:t>&gt;Modrý len (</w:t>
+            </w:r>
+            <w:proofErr w:type="spellStart"/>
+            <w:r>
+              <w:t>Linum</w:t>
             </w:r>
             <w:proofErr w:type="spellEnd"/>
             <w:r>
@@ -417,7 +425,159 @@
             </w:r>
             <w:proofErr w:type="spellStart"/>
             <w:r>
-              <w:t>lang</w:t>
+              <w:t>lewisii</w:t>
+            </w:r>
+            <w:proofErr w:type="spellEnd"/>
+            <w:r>
+              <w:t>)&lt;/</w:t>
+            </w:r>
+            <w:proofErr w:type="spellStart"/>
+            <w:r>
+              <w:t>title</w:t>
+            </w:r>
+            <w:proofErr w:type="spellEnd"/>
+            <w:r>
+              <w:t>&gt;</w:t>
+            </w:r>
+          </w:p>
+          <w:p>
+            <w:r>
+              <w:t>&lt;/</w:t>
+            </w:r>
+            <w:proofErr w:type="spellStart"/>
+            <w:r>
+              <w:t>head</w:t>
+            </w:r>
+            <w:proofErr w:type="spellEnd"/>
+            <w:r>
+              <w:t>&gt;</w:t>
+            </w:r>
+          </w:p>
+          <w:p>
+            <w:r>
+              <w:t>&lt;body&gt;</w:t>
+            </w:r>
+          </w:p>
+          <w:p>
+            <w:r>
+              <w:t xml:space="preserve">  &lt;</w:t>
+            </w:r>
+            <w:proofErr w:type="spellStart"/>
+            <w:r>
+              <w:t>article</w:t>
+            </w:r>
+            <w:proofErr w:type="spellEnd"/>
+            <w:r>
+              <w:t>&gt;</w:t>
+            </w:r>
+          </w:p>
+          <w:p>
+            <w:r>
+              <w:t xml:space="preserve">    &lt;h1&gt;</w:t>
+            </w:r>
+            <w:proofErr w:type="spellStart"/>
+            <w:r>
+              <w:t>Prchlavý</w:t>
+            </w:r>
+            <w:proofErr w:type="spellEnd"/>
+            <w:r>
+              <w:t xml:space="preserve"> modrý len&lt;/h1&gt;</w:t>
+            </w:r>
+          </w:p>
+          <w:p/>
+          <w:p>
+            <w:r>
+              <w:t xml:space="preserve">    &lt;</w:t>
+            </w:r>
+            <w:proofErr w:type="spellStart"/>
+            <w:r>
+              <w:t>img</w:t>
+            </w:r>
+            <w:proofErr w:type="spellEnd"/>
+            <w:r>
+              <w:t xml:space="preserve"> </w:t>
+            </w:r>
+            <w:proofErr w:type="spellStart"/>
+            <w:r>
+              <w:t>src</w:t>
+            </w:r>
+            <w:proofErr w:type="spellEnd"/>
+            <w:r>
+              <w:t xml:space="preserve">="modrylen.jpg" </w:t>
+            </w:r>
+            <w:proofErr w:type="spellStart"/>
+            <w:r>
+              <w:t>width</w:t>
+            </w:r>
+            <w:proofErr w:type="spellEnd"/>
+            <w:r>
+              <w:t xml:space="preserve">="300" </w:t>
+            </w:r>
+            <w:proofErr w:type="spellStart"/>
+            <w:r>
+              <w:t>height</w:t>
+            </w:r>
+            <w:proofErr w:type="spellEnd"/>
+            <w:r>
+              <w:t>="175" alt="Modrý len (</w:t>
+            </w:r>
+            <w:proofErr w:type="spellStart"/>
+            <w:r>
+              <w:t>Linum</w:t>
+            </w:r>
+            <w:proofErr w:type="spellEnd"/>
+            <w:r>
+              <w:t xml:space="preserve"> </w:t>
+            </w:r>
+            <w:proofErr w:type="spellStart"/>
+            <w:r>
+              <w:t>lewisii</w:t>
+            </w:r>
+            <w:proofErr w:type="spellEnd"/>
+            <w:r>
+              <w:t>)" /&gt;</w:t>
+            </w:r>
+          </w:p>
+          <w:p/>
+          <w:p>
+            <w:r>
+              <w:t xml:space="preserve">    &lt;p&gt;Nepřestávám se &lt;</w:t>
+            </w:r>
+            <w:proofErr w:type="spellStart"/>
+            <w:r>
+              <w:t>em</w:t>
+            </w:r>
+            <w:proofErr w:type="spellEnd"/>
+            <w:r>
+              <w:t>&gt;rozplývat&lt;/</w:t>
+            </w:r>
+            <w:proofErr w:type="spellStart"/>
+            <w:r>
+              <w:t>em</w:t>
+            </w:r>
+            <w:proofErr w:type="spellEnd"/>
+            <w:r>
+              <w:t xml:space="preserve">&gt; nad krásou &lt;a </w:t>
+            </w:r>
+            <w:proofErr w:type="spellStart"/>
+            <w:r>
+              <w:t>href</w:t>
+            </w:r>
+            <w:proofErr w:type="spellEnd"/>
+            <w:r>
+              <w:t>="http://en.wikipedia.org/wiki/</w:t>
+            </w:r>
+            <w:proofErr w:type="spellStart"/>
+            <w:r>
+              <w:t>Linum_lewisii</w:t>
+            </w:r>
+            <w:proofErr w:type="spellEnd"/>
+            <w:r>
+              <w:t xml:space="preserve">" </w:t>
+            </w:r>
+            <w:proofErr w:type="spellStart"/>
+            <w:r>
+              <w:t>rel</w:t>
             </w:r>
             <w:proofErr w:type="spellEnd"/>
             <w:r>
@@ -425,20 +585,36 @@
             </w:r>
             <w:proofErr w:type="spellStart"/>
             <w:r>
-              <w:t>cs</w:t>
-            </w:r>
-            <w:proofErr w:type="spellEnd"/>
-            <w:r>
-              <w:t>"&gt;</w:t>
-            </w:r>
-          </w:p>
-          <w:p>
-            <w:r>
-              <w:t>&lt;</w:t>
-            </w:r>
-            <w:proofErr w:type="spellStart"/>
-            <w:r>
-              <w:t>head</w:t>
+              <w:t>external</w:t>
+            </w:r>
+            <w:proofErr w:type="spellEnd"/>
+            <w:r>
+              <w:t xml:space="preserve">" </w:t>
+            </w:r>
+            <w:proofErr w:type="spellStart"/>
+            <w:r>
+              <w:t>title</w:t>
+            </w:r>
+            <w:proofErr w:type="spellEnd"/>
+            <w:r>
+              <w:t xml:space="preserve">="Více informací o modrém lnu"&gt;modrého lnu&lt;/a&gt;, který se nějakým způsobem ocitl na mé zahradě. Ráno jsou tyto rostliny zaplaveny barvou, zatímco k večeru nezůstane jediný květ. Nevím, k čemu jinému by se více hodilo označení </w:t>
+            </w:r>
+            <w:proofErr w:type="spellStart"/>
+            <w:r>
+              <w:t>prchlavý</w:t>
+            </w:r>
+            <w:proofErr w:type="spellEnd"/>
+            <w:r>
+              <w:t>.&lt;/p&gt;</w:t>
+            </w:r>
+          </w:p>
+          <w:p>
+            <w:r>
+              <w:t xml:space="preserve">  &lt;/</w:t>
+            </w:r>
+            <w:proofErr w:type="spellStart"/>
+            <w:r>
+              <w:t>article</w:t>
             </w:r>
             <w:proofErr w:type="spellEnd"/>
             <w:r>
@@ -447,251 +623,13 @@
           </w:p>
           <w:p>
             <w:r>
-              <w:t xml:space="preserve">  &lt;meta </w:t>
-            </w:r>
-            <w:proofErr w:type="spellStart"/>
-            <w:r>
-              <w:t>charset</w:t>
-            </w:r>
-            <w:proofErr w:type="spellEnd"/>
-            <w:r>
-              <w:t>="utf-8" /&gt;</w:t>
-            </w:r>
-          </w:p>
-          <w:p>
-            <w:r>
-              <w:t xml:space="preserve">  &lt;</w:t>
-            </w:r>
-            <w:proofErr w:type="spellStart"/>
-            <w:r>
-              <w:t>title</w:t>
-            </w:r>
-            <w:proofErr w:type="spellEnd"/>
-            <w:r>
-              <w:t>&gt;Modrý len (</w:t>
-            </w:r>
-            <w:proofErr w:type="spellStart"/>
-            <w:r>
-              <w:t>Linum</w:t>
-            </w:r>
-            <w:proofErr w:type="spellEnd"/>
-            <w:r>
-              <w:t xml:space="preserve"> </w:t>
-            </w:r>
-            <w:proofErr w:type="spellStart"/>
-            <w:r>
-              <w:t>lewisii</w:t>
-            </w:r>
-            <w:proofErr w:type="spellEnd"/>
-            <w:r>
-              <w:t>)&lt;/</w:t>
-            </w:r>
-            <w:proofErr w:type="spellStart"/>
-            <w:r>
-              <w:t>title</w:t>
-            </w:r>
-            <w:proofErr w:type="spellEnd"/>
-            <w:r>
-              <w:t>&gt;</w:t>
-            </w:r>
-          </w:p>
-          <w:p>
-            <w:r>
-              <w:t>&lt;/</w:t>
-            </w:r>
-            <w:proofErr w:type="spellStart"/>
-            <w:r>
-              <w:t>head</w:t>
-            </w:r>
-            <w:proofErr w:type="spellEnd"/>
-            <w:r>
-              <w:t>&gt;</w:t>
-            </w:r>
-          </w:p>
-          <w:p>
-            <w:r>
-              <w:t>&lt;body&gt;</w:t>
-            </w:r>
-          </w:p>
-          <w:p>
-            <w:r>
-              <w:t xml:space="preserve">  &lt;</w:t>
-            </w:r>
-            <w:proofErr w:type="spellStart"/>
-            <w:r>
-              <w:t>article</w:t>
-            </w:r>
-            <w:proofErr w:type="spellEnd"/>
-            <w:r>
-              <w:t>&gt;</w:t>
-            </w:r>
-          </w:p>
-          <w:p>
-            <w:r>
-              <w:t xml:space="preserve">    &lt;h1&gt;</w:t>
-            </w:r>
-            <w:proofErr w:type="spellStart"/>
-            <w:r>
-              <w:t>Prchlavý</w:t>
-            </w:r>
-            <w:proofErr w:type="spellEnd"/>
-            <w:r>
-              <w:t xml:space="preserve"> modrý len&lt;/h1&gt;</w:t>
-            </w:r>
-          </w:p>
-          <w:p/>
-          <w:p>
-            <w:r>
-              <w:t xml:space="preserve">    &lt;</w:t>
-            </w:r>
-            <w:proofErr w:type="spellStart"/>
-            <w:r>
-              <w:t>img</w:t>
-            </w:r>
-            <w:proofErr w:type="spellEnd"/>
-            <w:r>
-              <w:t xml:space="preserve"> </w:t>
-            </w:r>
-            <w:proofErr w:type="spellStart"/>
-            <w:r>
-              <w:t>src</w:t>
-            </w:r>
-            <w:proofErr w:type="spellEnd"/>
-            <w:r>
-              <w:t xml:space="preserve">="modrylen.jpg" </w:t>
-            </w:r>
-            <w:proofErr w:type="spellStart"/>
-            <w:r>
-              <w:t>width</w:t>
-            </w:r>
-            <w:proofErr w:type="spellEnd"/>
-            <w:r>
-              <w:t xml:space="preserve">="300" </w:t>
-            </w:r>
-            <w:proofErr w:type="spellStart"/>
-            <w:r>
-              <w:t>height</w:t>
-            </w:r>
-            <w:proofErr w:type="spellEnd"/>
-            <w:r>
-              <w:t>="175" alt="Modrý len (</w:t>
-            </w:r>
-            <w:proofErr w:type="spellStart"/>
-            <w:r>
-              <w:t>Linum</w:t>
-            </w:r>
-            <w:proofErr w:type="spellEnd"/>
-            <w:r>
-              <w:t xml:space="preserve"> </w:t>
-            </w:r>
-            <w:proofErr w:type="spellStart"/>
-            <w:r>
-              <w:t>lewisii</w:t>
-            </w:r>
-            <w:proofErr w:type="spellEnd"/>
-            <w:r>
-              <w:t>)" /&gt;</w:t>
-            </w:r>
-          </w:p>
-          <w:p/>
-          <w:p>
-            <w:r>
-              <w:t xml:space="preserve">    &lt;p&gt;Nepřestávám se &lt;</w:t>
-            </w:r>
-            <w:proofErr w:type="spellStart"/>
-            <w:r>
-              <w:t>em</w:t>
-            </w:r>
-            <w:proofErr w:type="spellEnd"/>
-            <w:r>
-              <w:t>&gt;rozplývat&lt;/</w:t>
-            </w:r>
-            <w:proofErr w:type="spellStart"/>
-            <w:r>
-              <w:t>em</w:t>
-            </w:r>
-            <w:proofErr w:type="spellEnd"/>
-            <w:r>
-              <w:t xml:space="preserve">&gt; nad krásou &lt;a </w:t>
-            </w:r>
-            <w:proofErr w:type="spellStart"/>
-            <w:r>
-              <w:t>href</w:t>
-            </w:r>
-            <w:proofErr w:type="spellEnd"/>
-            <w:r>
-              <w:t>="http://en.wikipedia.org/wiki/</w:t>
-            </w:r>
-            <w:proofErr w:type="spellStart"/>
-            <w:r>
-              <w:t>Linum_lewisii</w:t>
-            </w:r>
-            <w:proofErr w:type="spellEnd"/>
-            <w:r>
-              <w:t xml:space="preserve">" </w:t>
-            </w:r>
-            <w:proofErr w:type="spellStart"/>
-            <w:r>
-              <w:t>rel</w:t>
-            </w:r>
-            <w:proofErr w:type="spellEnd"/>
-            <w:r>
-              <w:t>="</w:t>
-            </w:r>
-            <w:proofErr w:type="spellStart"/>
-            <w:r>
-              <w:t>external</w:t>
-            </w:r>
-            <w:proofErr w:type="spellEnd"/>
-            <w:r>
-              <w:t xml:space="preserve">" </w:t>
-            </w:r>
-            <w:proofErr w:type="spellStart"/>
-            <w:r>
-              <w:t>title</w:t>
-            </w:r>
-            <w:proofErr w:type="spellEnd"/>
-            <w:r>
-              <w:t xml:space="preserve">="Více informací o modrém lnu"&gt;modrého lnu&lt;/a&gt;, který se nějakým způsobem ocitl na mé zahradě. Ráno jsou tyto rostliny zaplaveny barvou, zatímco k večeru nezůstane jediný květ. Nevím, k čemu jinému by se více hodilo označení </w:t>
-            </w:r>
-            <w:proofErr w:type="spellStart"/>
-            <w:r>
-              <w:t>prchlavý</w:t>
-            </w:r>
-            <w:proofErr w:type="spellEnd"/>
-            <w:r>
-              <w:t>.&lt;/p&gt;</w:t>
-            </w:r>
-          </w:p>
-          <w:p>
-            <w:r>
-              <w:t xml:space="preserve">  &lt;/</w:t>
-            </w:r>
-            <w:proofErr w:type="spellStart"/>
-            <w:r>
-              <w:t>article</w:t>
-            </w:r>
-            <w:proofErr w:type="spellEnd"/>
-            <w:r>
-              <w:t>&gt;</w:t>
-            </w:r>
-          </w:p>
-          <w:p>
-            <w:r>
+              <w:lastRenderedPageBreak/>
               <w:t>&lt;/body&gt;</w:t>
             </w:r>
           </w:p>
           <w:p>
             <w:r>
-              <w:t>&lt;/</w:t>
-            </w:r>
-            <w:proofErr w:type="spellStart"/>
-            <w:r>
-              <w:t>html</w:t>
-            </w:r>
-            <w:proofErr w:type="spellEnd"/>
-            <w:r>
-              <w:t>&gt;</w:t>
+              <w:t>&lt;/html&gt;</w:t>
             </w:r>
           </w:p>
         </w:tc>
@@ -732,6 +670,9 @@
             <w:r>
               <w:t>:</w:t>
             </w:r>
+            <w:r>
+              <w:t xml:space="preserve"> h1, a, p</w:t>
+            </w:r>
           </w:p>
           <w:p>
             <w:pPr>
@@ -742,16 +683,16 @@
               </w:numPr>
             </w:pPr>
             <w:r>
-              <w:t xml:space="preserve">párové </w:t>
-            </w:r>
-            <w:proofErr w:type="spellStart"/>
-            <w:r>
-              <w:t>tagy</w:t>
-            </w:r>
-            <w:proofErr w:type="spellEnd"/>
-            <w:r>
-              <w:t>:</w:t>
-            </w:r>
+              <w:t>párové tagy:</w:t>
+            </w:r>
+            <w:r>
+              <w:t xml:space="preserve"> h1, p, a, </w:t>
+            </w:r>
+            <w:proofErr w:type="spellStart"/>
+            <w:r>
+              <w:t>em</w:t>
+            </w:r>
+            <w:proofErr w:type="spellEnd"/>
           </w:p>
           <w:p>
             <w:pPr>
@@ -762,16 +703,16 @@
               </w:numPr>
             </w:pPr>
             <w:r>
-              <w:t xml:space="preserve">nepárové </w:t>
-            </w:r>
-            <w:proofErr w:type="spellStart"/>
-            <w:r>
-              <w:t>tagy</w:t>
-            </w:r>
-            <w:proofErr w:type="spellEnd"/>
-            <w:r>
-              <w:t>:</w:t>
-            </w:r>
+              <w:t>nepárové tagy:</w:t>
+            </w:r>
+            <w:r>
+              <w:t xml:space="preserve"> </w:t>
+            </w:r>
+            <w:proofErr w:type="spellStart"/>
+            <w:r>
+              <w:t>img</w:t>
+            </w:r>
+            <w:proofErr w:type="spellEnd"/>
           </w:p>
           <w:p>
             <w:pPr>
@@ -793,6 +734,30 @@
             <w:r>
               <w:t>:</w:t>
             </w:r>
+            <w:r>
+              <w:t xml:space="preserve"> </w:t>
+            </w:r>
+            <w:proofErr w:type="spellStart"/>
+            <w:r>
+              <w:t>hrel</w:t>
+            </w:r>
+            <w:proofErr w:type="spellEnd"/>
+            <w:r>
+              <w:t xml:space="preserve">. </w:t>
+            </w:r>
+            <w:proofErr w:type="spellStart"/>
+            <w:r>
+              <w:t>rel</w:t>
+            </w:r>
+            <w:proofErr w:type="spellEnd"/>
+            <w:r>
+              <w:t xml:space="preserve">, </w:t>
+            </w:r>
+            <w:proofErr w:type="spellStart"/>
+            <w:r>
+              <w:t>title</w:t>
+            </w:r>
+            <w:proofErr w:type="spellEnd"/>
           </w:p>
           <w:p>
             <w:pPr>
@@ -803,7 +768,13 @@
               </w:numPr>
             </w:pPr>
             <w:r>
-              <w:t xml:space="preserve">hodnoty z elementu </w:t>
+              <w:t>hodnoty z</w:t>
+            </w:r>
+            <w:r>
+              <w:t> </w:t>
+            </w:r>
+            <w:r>
+              <w:t xml:space="preserve">elementu </w:t>
             </w:r>
             <w:proofErr w:type="spellStart"/>
             <w:r>
@@ -815,6 +786,25 @@
             <w:proofErr w:type="spellEnd"/>
             <w:r>
               <w:t>:</w:t>
+            </w:r>
+            <w:r>
+              <w:t xml:space="preserve"> modrylen.jpg, 300, 175, Modry len (</w:t>
+            </w:r>
+            <w:proofErr w:type="spellStart"/>
+            <w:r>
+              <w:t>linum</w:t>
+            </w:r>
+            <w:proofErr w:type="spellEnd"/>
+            <w:r>
+              <w:t xml:space="preserve"> </w:t>
+            </w:r>
+            <w:proofErr w:type="spellStart"/>
+            <w:r>
+              <w:t>lewisii</w:t>
+            </w:r>
+            <w:proofErr w:type="spellEnd"/>
+            <w:r>
+              <w:t>)</w:t>
             </w:r>
           </w:p>
           <w:p>
@@ -839,6 +829,17 @@
             <w:r>
               <w:t xml:space="preserve"> je rodičovským elementem elementů:</w:t>
             </w:r>
+            <w:r>
+              <w:t xml:space="preserve"> h1, </w:t>
+            </w:r>
+            <w:proofErr w:type="spellStart"/>
+            <w:r>
+              <w:t>img</w:t>
+            </w:r>
+            <w:proofErr w:type="spellEnd"/>
+            <w:r>
+              <w:t>, p</w:t>
+            </w:r>
           </w:p>
           <w:p>
             <w:pPr>
@@ -859,6 +860,17 @@
             </w:r>
             <w:r>
               <w:t xml:space="preserve"> je rodičovským elementem pro elementy:</w:t>
+            </w:r>
+            <w:r>
+              <w:t xml:space="preserve"> </w:t>
+            </w:r>
+            <w:proofErr w:type="spellStart"/>
+            <w:r>
+              <w:t>em</w:t>
+            </w:r>
+            <w:proofErr w:type="spellEnd"/>
+            <w:r>
+              <w:t xml:space="preserve">, a </w:t>
             </w:r>
           </w:p>
         </w:tc>
@@ -876,10 +888,21 @@
               <w:t xml:space="preserve"> souboru</w:t>
             </w:r>
             <w:r>
-              <w:t xml:space="preserve"> (zásady)</w:t>
+              <w:t xml:space="preserve"> (zásady</w:t>
+            </w:r>
+            <w:proofErr w:type="gramStart"/>
+            <w:r>
+              <w:t>)</w:t>
             </w:r>
             <w:r>
               <w:t>:</w:t>
+            </w:r>
+            <w:r>
+              <w:t>Všechno</w:t>
+            </w:r>
+            <w:proofErr w:type="gramEnd"/>
+            <w:r>
+              <w:t xml:space="preserve"> malým bez diakritiky, bez mezer (nahradíme „_“ nebo „-„</w:t>
             </w:r>
           </w:p>
         </w:tc>
@@ -910,6 +933,9 @@
             </w:r>
             <w:r>
               <w:t>:</w:t>
+            </w:r>
+            <w:r>
+              <w:t xml:space="preserve"> index. html</w:t>
             </w:r>
           </w:p>
         </w:tc>
@@ -927,7 +953,7 @@
 </file>
 
 <file path=word/numbering.xml><?xml version="1.0" encoding="utf-8"?>
-<w:numbering xmlns:wpc="http://schemas.microsoft.com/office/word/2010/wordprocessingCanvas" xmlns:cx="http://schemas.microsoft.com/office/drawing/2014/chartex" xmlns:cx1="http://schemas.microsoft.com/office/drawing/2015/9/8/chartex" xmlns:mc="http://schemas.openxmlformats.org/markup-compatibility/2006" xmlns:o="urn:schemas-microsoft-com:office:office" xmlns:r="http://schemas.openxmlformats.org/officeDocument/2006/relationships" xmlns:m="http://schemas.openxmlformats.org/officeDocument/2006/math" xmlns:v="urn:schemas-microsoft-com:vml" xmlns:wp14="http://schemas.microsoft.com/office/word/2010/wordprocessingDrawing" xmlns:wp="http://schemas.openxmlformats.org/drawingml/2006/wordprocessingDrawing" xmlns:w10="urn:schemas-microsoft-com:office:word" xmlns:w="http://schemas.openxmlformats.org/wordprocessingml/2006/main" xmlns:w14="http://schemas.microsoft.com/office/word/2010/wordml" xmlns:w15="http://schemas.microsoft.com/office/word/2012/wordml" xmlns:w16se="http://schemas.microsoft.com/office/word/2015/wordml/symex" xmlns:wpg="http://schemas.microsoft.com/office/word/2010/wordprocessingGroup" xmlns:wpi="http://schemas.microsoft.com/office/word/2010/wordprocessingInk" xmlns:wne="http://schemas.microsoft.com/office/word/2006/wordml" xmlns:wps="http://schemas.microsoft.com/office/word/2010/wordprocessingShape" mc:Ignorable="w14 w15 w16se wp14">
+<w:numbering xmlns:wpc="http://schemas.microsoft.com/office/word/2010/wordprocessingCanvas" xmlns:cx="http://schemas.microsoft.com/office/drawing/2014/chartex" xmlns:cx1="http://schemas.microsoft.com/office/drawing/2015/9/8/chartex" xmlns:cx2="http://schemas.microsoft.com/office/drawing/2015/10/21/chartex" xmlns:cx3="http://schemas.microsoft.com/office/drawing/2016/5/9/chartex" xmlns:cx4="http://schemas.microsoft.com/office/drawing/2016/5/10/chartex" xmlns:cx5="http://schemas.microsoft.com/office/drawing/2016/5/11/chartex" xmlns:cx6="http://schemas.microsoft.com/office/drawing/2016/5/12/chartex" xmlns:cx7="http://schemas.microsoft.com/office/drawing/2016/5/13/chartex" xmlns:cx8="http://schemas.microsoft.com/office/drawing/2016/5/14/chartex" xmlns:mc="http://schemas.openxmlformats.org/markup-compatibility/2006" xmlns:aink="http://schemas.microsoft.com/office/drawing/2016/ink" xmlns:am3d="http://schemas.microsoft.com/office/drawing/2017/model3d" xmlns:o="urn:schemas-microsoft-com:office:office" xmlns:oel="http://schemas.microsoft.com/office/2019/extlst" xmlns:r="http://schemas.openxmlformats.org/officeDocument/2006/relationships" xmlns:m="http://schemas.openxmlformats.org/officeDocument/2006/math" xmlns:v="urn:schemas-microsoft-com:vml" xmlns:wp14="http://schemas.microsoft.com/office/word/2010/wordprocessingDrawing" xmlns:wp="http://schemas.openxmlformats.org/drawingml/2006/wordprocessingDrawing" xmlns:w10="urn:schemas-microsoft-com:office:word" xmlns:w="http://schemas.openxmlformats.org/wordprocessingml/2006/main" xmlns:w14="http://schemas.microsoft.com/office/word/2010/wordml" xmlns:w15="http://schemas.microsoft.com/office/word/2012/wordml" xmlns:w16cex="http://schemas.microsoft.com/office/word/2018/wordml/cex" xmlns:w16cid="http://schemas.microsoft.com/office/word/2016/wordml/cid" xmlns:w16="http://schemas.microsoft.com/office/word/2018/wordml" xmlns:w16sdtdh="http://schemas.microsoft.com/office/word/2020/wordml/sdtdatahash" xmlns:w16se="http://schemas.microsoft.com/office/word/2015/wordml/symex" xmlns:wpg="http://schemas.microsoft.com/office/word/2010/wordprocessingGroup" xmlns:wpi="http://schemas.microsoft.com/office/word/2010/wordprocessingInk" xmlns:wne="http://schemas.microsoft.com/office/word/2006/wordml" xmlns:wps="http://schemas.microsoft.com/office/word/2010/wordprocessingShape" mc:Ignorable="w14 w15 w16se w16cid w16 w16cex w16sdtdh wp14">
   <w:abstractNum w:abstractNumId="0" w15:restartNumberingAfterBreak="0">
     <w:nsid w:val="462126C4"/>
     <w:multiLevelType w:val="hybridMultilevel"/>
@@ -1103,17 +1129,17 @@
       </w:pPr>
     </w:lvl>
   </w:abstractNum>
-  <w:num w:numId="1">
+  <w:num w:numId="1" w16cid:durableId="910430380">
     <w:abstractNumId w:val="0"/>
   </w:num>
-  <w:num w:numId="2">
+  <w:num w:numId="2" w16cid:durableId="780221974">
     <w:abstractNumId w:val="1"/>
   </w:num>
 </w:numbering>
 </file>
 
 <file path=word/styles.xml><?xml version="1.0" encoding="utf-8"?>
-<w:styles xmlns:mc="http://schemas.openxmlformats.org/markup-compatibility/2006" xmlns:r="http://schemas.openxmlformats.org/officeDocument/2006/relationships" xmlns:w="http://schemas.openxmlformats.org/wordprocessingml/2006/main" xmlns:w14="http://schemas.microsoft.com/office/word/2010/wordml" xmlns:w15="http://schemas.microsoft.com/office/word/2012/wordml" xmlns:w16se="http://schemas.microsoft.com/office/word/2015/wordml/symex" mc:Ignorable="w14 w15 w16se">
+<w:styles xmlns:mc="http://schemas.openxmlformats.org/markup-compatibility/2006" xmlns:r="http://schemas.openxmlformats.org/officeDocument/2006/relationships" xmlns:w="http://schemas.openxmlformats.org/wordprocessingml/2006/main" xmlns:w14="http://schemas.microsoft.com/office/word/2010/wordml" xmlns:w15="http://schemas.microsoft.com/office/word/2012/wordml" xmlns:w16cex="http://schemas.microsoft.com/office/word/2018/wordml/cex" xmlns:w16cid="http://schemas.microsoft.com/office/word/2016/wordml/cid" xmlns:w16="http://schemas.microsoft.com/office/word/2018/wordml" xmlns:w16sdtdh="http://schemas.microsoft.com/office/word/2020/wordml/sdtdatahash" xmlns:w16se="http://schemas.microsoft.com/office/word/2015/wordml/symex" mc:Ignorable="w14 w15 w16se w16cid w16 w16cex w16sdtdh">
   <w:docDefaults>
     <w:rPrDefault>
       <w:rPr>
@@ -1129,7 +1155,7 @@
       </w:pPr>
     </w:pPrDefault>
   </w:docDefaults>
-  <w:latentStyles w:defLockedState="0" w:defUIPriority="99" w:defSemiHidden="0" w:defUnhideWhenUsed="0" w:defQFormat="0" w:count="371">
+  <w:latentStyles w:defLockedState="0" w:defUIPriority="99" w:defSemiHidden="0" w:defUnhideWhenUsed="0" w:defQFormat="0" w:count="376">
     <w:lsdException w:name="Normal" w:uiPriority="0" w:qFormat="1"/>
     <w:lsdException w:name="heading 1" w:uiPriority="9" w:qFormat="1"/>
     <w:lsdException w:name="heading 2" w:semiHidden="1" w:uiPriority="9" w:unhideWhenUsed="1" w:qFormat="1"/>
@@ -1235,7 +1261,6 @@
     <w:lsdException w:name="HTML Sample" w:semiHidden="1" w:unhideWhenUsed="1"/>
     <w:lsdException w:name="HTML Typewriter" w:semiHidden="1" w:unhideWhenUsed="1"/>
     <w:lsdException w:name="HTML Variable" w:semiHidden="1" w:unhideWhenUsed="1"/>
-    <w:lsdException w:name="Normal Table" w:semiHidden="1" w:unhideWhenUsed="1"/>
     <w:lsdException w:name="annotation subject" w:semiHidden="1" w:unhideWhenUsed="1"/>
     <w:lsdException w:name="No List" w:semiHidden="1" w:unhideWhenUsed="1"/>
     <w:lsdException w:name="Outline List 1" w:semiHidden="1" w:unhideWhenUsed="1"/>
@@ -1278,11 +1303,8 @@
     <w:lsdException w:name="Table Contemporary" w:semiHidden="1" w:unhideWhenUsed="1"/>
     <w:lsdException w:name="Table Elegant" w:semiHidden="1" w:unhideWhenUsed="1"/>
     <w:lsdException w:name="Table Professional" w:semiHidden="1" w:unhideWhenUsed="1"/>
-    <w:lsdException w:name="Table Subtle 1" w:semiHidden="1" w:unhideWhenUsed="1"/>
     <w:lsdException w:name="Table Subtle 2" w:semiHidden="1" w:unhideWhenUsed="1"/>
     <w:lsdException w:name="Table Web 1" w:semiHidden="1" w:unhideWhenUsed="1"/>
-    <w:lsdException w:name="Table Web 2" w:semiHidden="1" w:unhideWhenUsed="1"/>
-    <w:lsdException w:name="Table Web 3" w:semiHidden="1" w:unhideWhenUsed="1"/>
     <w:lsdException w:name="Balloon Text" w:semiHidden="1" w:unhideWhenUsed="1"/>
     <w:lsdException w:name="Table Grid" w:uiPriority="39"/>
     <w:lsdException w:name="Table Theme" w:semiHidden="1" w:unhideWhenUsed="1"/>
@@ -1501,6 +1523,11 @@
     <w:lsdException w:name="List Table 5 Dark Accent 6" w:uiPriority="50"/>
     <w:lsdException w:name="List Table 6 Colorful Accent 6" w:uiPriority="51"/>
     <w:lsdException w:name="List Table 7 Colorful Accent 6" w:uiPriority="52"/>
+    <w:lsdException w:name="Mention" w:semiHidden="1" w:unhideWhenUsed="1"/>
+    <w:lsdException w:name="Smart Hyperlink" w:semiHidden="1" w:unhideWhenUsed="1"/>
+    <w:lsdException w:name="Hashtag" w:semiHidden="1" w:unhideWhenUsed="1"/>
+    <w:lsdException w:name="Unresolved Mention" w:semiHidden="1" w:unhideWhenUsed="1"/>
+    <w:lsdException w:name="Smart Link" w:semiHidden="1" w:unhideWhenUsed="1"/>
   </w:latentStyles>
   <w:style w:type="paragraph" w:default="1" w:styleId="Normln">
     <w:name w:val="Normal"/>

</xml_diff>